<commit_message>
Update Project Proposal Form.docx
</commit_message>
<xml_diff>
--- a/Extra/Project Proposal Form.docx
+++ b/Extra/Project Proposal Form.docx
@@ -1,6 +1,6 @@
 
 <file path=word/document.xml><?xml version="1.0" encoding="utf-8"?>
-<w:document xmlns:wpc="http://schemas.microsoft.com/office/word/2010/wordprocessingCanvas" xmlns:cx="http://schemas.microsoft.com/office/drawing/2014/chartex" xmlns:cx1="http://schemas.microsoft.com/office/drawing/2015/9/8/chartex" xmlns:mc="http://schemas.openxmlformats.org/markup-compatibility/2006" xmlns:o="urn:schemas-microsoft-com:office:office" xmlns:r="http://schemas.openxmlformats.org/officeDocument/2006/relationships" xmlns:m="http://schemas.openxmlformats.org/officeDocument/2006/math" xmlns:v="urn:schemas-microsoft-com:vml" xmlns:wp14="http://schemas.microsoft.com/office/word/2010/wordprocessingDrawing" xmlns:wp="http://schemas.openxmlformats.org/drawingml/2006/wordprocessingDrawing" xmlns:w10="urn:schemas-microsoft-com:office:word" xmlns:w="http://schemas.openxmlformats.org/wordprocessingml/2006/main" xmlns:w14="http://schemas.microsoft.com/office/word/2010/wordml" xmlns:w15="http://schemas.microsoft.com/office/word/2012/wordml" xmlns:w16se="http://schemas.microsoft.com/office/word/2015/wordml/symex" xmlns:wpg="http://schemas.microsoft.com/office/word/2010/wordprocessingGroup" xmlns:wpi="http://schemas.microsoft.com/office/word/2010/wordprocessingInk" xmlns:wne="http://schemas.microsoft.com/office/word/2006/wordml" xmlns:wps="http://schemas.microsoft.com/office/word/2010/wordprocessingShape" mc:Ignorable="w14 w15 w16se wp14">
+<w:document xmlns:wpc="http://schemas.microsoft.com/office/word/2010/wordprocessingCanvas" xmlns:mc="http://schemas.openxmlformats.org/markup-compatibility/2006" xmlns:o="urn:schemas-microsoft-com:office:office" xmlns:r="http://schemas.openxmlformats.org/officeDocument/2006/relationships" xmlns:m="http://schemas.openxmlformats.org/officeDocument/2006/math" xmlns:v="urn:schemas-microsoft-com:vml" xmlns:wp14="http://schemas.microsoft.com/office/word/2010/wordprocessingDrawing" xmlns:wp="http://schemas.openxmlformats.org/drawingml/2006/wordprocessingDrawing" xmlns:w10="urn:schemas-microsoft-com:office:word" xmlns:w="http://schemas.openxmlformats.org/wordprocessingml/2006/main" xmlns:w14="http://schemas.microsoft.com/office/word/2010/wordml" xmlns:w15="http://schemas.microsoft.com/office/word/2012/wordml" xmlns:wpg="http://schemas.microsoft.com/office/word/2010/wordprocessingGroup" xmlns:wpi="http://schemas.microsoft.com/office/word/2010/wordprocessingInk" xmlns:wne="http://schemas.microsoft.com/office/word/2006/wordml" xmlns:wps="http://schemas.microsoft.com/office/word/2010/wordprocessingShape" mc:Ignorable="w14 w15 wp14">
   <w:body>
     <w:p>
       <w:pPr>
@@ -51,6 +51,8 @@
           <w:szCs w:val="32"/>
         </w:rPr>
       </w:pPr>
+      <w:bookmarkStart w:id="0" w:name="_GoBack"/>
+      <w:bookmarkEnd w:id="0"/>
     </w:p>
     <w:tbl>
       <w:tblPr>
@@ -168,10 +170,10 @@
           <w:rFonts w:ascii="Cambria" w:hAnsi="Cambria"/>
         </w:rPr>
       </w:pPr>
-      <w:bookmarkStart w:id="0" w:name="OLE_LINK1"/>
-      <w:bookmarkStart w:id="1" w:name="OLE_LINK2"/>
-      <w:bookmarkStart w:id="2" w:name="OLE_LINK3"/>
-      <w:bookmarkStart w:id="3" w:name="OLE_LINK4"/>
+      <w:bookmarkStart w:id="1" w:name="OLE_LINK1"/>
+      <w:bookmarkStart w:id="2" w:name="OLE_LINK2"/>
+      <w:bookmarkStart w:id="3" w:name="OLE_LINK3"/>
+      <w:bookmarkStart w:id="4" w:name="OLE_LINK4"/>
       <w:r>
         <w:rPr>
           <w:rFonts w:ascii="Cambria" w:hAnsi="Cambria"/>
@@ -325,8 +327,6 @@
             </w:pPr>
           </w:p>
         </w:tc>
-        <w:bookmarkStart w:id="4" w:name="_GoBack"/>
-        <w:bookmarkEnd w:id="4"/>
       </w:tr>
       <w:tr>
         <w:tc>
@@ -383,9 +383,10 @@
               <w:rPr>
                 <w:rFonts w:ascii="Cambria" w:hAnsi="Cambria"/>
                 <w:noProof/>
+                <w:lang w:eastAsia="ja-JP"/>
               </w:rPr>
               <w:drawing>
-                <wp:inline distT="0" distB="0" distL="0" distR="0">
+                <wp:inline distT="0" distB="0" distL="0" distR="0" wp14:anchorId="0EBE4DD0" wp14:editId="35BBE826">
                   <wp:extent cx="948690" cy="238836"/>
                   <wp:effectExtent l="0" t="0" r="3810" b="8890"/>
                   <wp:docPr id="2" name="Picture 2"/>
@@ -542,13 +543,64 @@
                 <w:rFonts w:ascii="Cambria" w:hAnsi="Cambria"/>
               </w:rPr>
             </w:pPr>
+            <w:r>
+              <w:rPr>
+                <w:rFonts w:ascii="Cambria" w:hAnsi="Cambria"/>
+                <w:b/>
+                <w:noProof/>
+                <w:sz w:val="40"/>
+                <w:szCs w:val="40"/>
+                <w:lang w:eastAsia="ja-JP"/>
+              </w:rPr>
+              <w:drawing>
+                <wp:inline distT="0" distB="0" distL="0" distR="0" wp14:anchorId="2C8D5924" wp14:editId="45A177AB">
+                  <wp:extent cx="771525" cy="326303"/>
+                  <wp:effectExtent l="0" t="0" r="0" b="0"/>
+                  <wp:docPr id="1" name="Picture 1"/>
+                  <wp:cNvGraphicFramePr>
+                    <a:graphicFrameLocks xmlns:a="http://schemas.openxmlformats.org/drawingml/2006/main" noChangeAspect="1"/>
+                  </wp:cNvGraphicFramePr>
+                  <a:graphic xmlns:a="http://schemas.openxmlformats.org/drawingml/2006/main">
+                    <a:graphicData uri="http://schemas.openxmlformats.org/drawingml/2006/picture">
+                      <pic:pic xmlns:pic="http://schemas.openxmlformats.org/drawingml/2006/picture">
+                        <pic:nvPicPr>
+                          <pic:cNvPr id="1" name="sign.jpg"/>
+                          <pic:cNvPicPr/>
+                        </pic:nvPicPr>
+                        <pic:blipFill>
+                          <a:blip r:embed="rId6" cstate="print">
+                            <a:extLst>
+                              <a:ext uri="{28A0092B-C50C-407E-A947-70E740481C1C}">
+                                <a14:useLocalDpi xmlns:a14="http://schemas.microsoft.com/office/drawing/2010/main" val="0"/>
+                              </a:ext>
+                            </a:extLst>
+                          </a:blip>
+                          <a:stretch>
+                            <a:fillRect/>
+                          </a:stretch>
+                        </pic:blipFill>
+                        <pic:spPr>
+                          <a:xfrm>
+                            <a:off x="0" y="0"/>
+                            <a:ext cx="823798" cy="348411"/>
+                          </a:xfrm>
+                          <a:prstGeom prst="rect">
+                            <a:avLst/>
+                          </a:prstGeom>
+                        </pic:spPr>
+                      </pic:pic>
+                    </a:graphicData>
+                  </a:graphic>
+                </wp:inline>
+              </w:drawing>
+            </w:r>
           </w:p>
         </w:tc>
       </w:tr>
-      <w:bookmarkEnd w:id="0"/>
       <w:bookmarkEnd w:id="1"/>
       <w:bookmarkEnd w:id="2"/>
       <w:bookmarkEnd w:id="3"/>
+      <w:bookmarkEnd w:id="4"/>
     </w:tbl>
     <w:p>
       <w:pPr>
@@ -861,7 +913,6 @@
               <w:rPr>
                 <w:rFonts w:ascii="Cambria" w:hAnsi="Cambria"/>
               </w:rPr>
-              <w:lastRenderedPageBreak/>
               <w:t>Student Functionality:</w:t>
             </w:r>
           </w:p>
@@ -1083,8 +1134,8 @@
 </file>
 
 <file path=word/numbering.xml><?xml version="1.0" encoding="utf-8"?>
-<w:numbering xmlns:wpc="http://schemas.microsoft.com/office/word/2010/wordprocessingCanvas" xmlns:cx="http://schemas.microsoft.com/office/drawing/2014/chartex" xmlns:cx1="http://schemas.microsoft.com/office/drawing/2015/9/8/chartex" xmlns:mc="http://schemas.openxmlformats.org/markup-compatibility/2006" xmlns:o="urn:schemas-microsoft-com:office:office" xmlns:r="http://schemas.openxmlformats.org/officeDocument/2006/relationships" xmlns:m="http://schemas.openxmlformats.org/officeDocument/2006/math" xmlns:v="urn:schemas-microsoft-com:vml" xmlns:wp14="http://schemas.microsoft.com/office/word/2010/wordprocessingDrawing" xmlns:wp="http://schemas.openxmlformats.org/drawingml/2006/wordprocessingDrawing" xmlns:w10="urn:schemas-microsoft-com:office:word" xmlns:w="http://schemas.openxmlformats.org/wordprocessingml/2006/main" xmlns:w14="http://schemas.microsoft.com/office/word/2010/wordml" xmlns:w15="http://schemas.microsoft.com/office/word/2012/wordml" xmlns:w16se="http://schemas.microsoft.com/office/word/2015/wordml/symex" xmlns:wpg="http://schemas.microsoft.com/office/word/2010/wordprocessingGroup" xmlns:wpi="http://schemas.microsoft.com/office/word/2010/wordprocessingInk" xmlns:wne="http://schemas.microsoft.com/office/word/2006/wordml" xmlns:wps="http://schemas.microsoft.com/office/word/2010/wordprocessingShape" mc:Ignorable="w14 w15 w16se wp14">
-  <w:abstractNum w:abstractNumId="0" w15:restartNumberingAfterBreak="0">
+<w:numbering xmlns:wpc="http://schemas.microsoft.com/office/word/2010/wordprocessingCanvas" xmlns:mc="http://schemas.openxmlformats.org/markup-compatibility/2006" xmlns:o="urn:schemas-microsoft-com:office:office" xmlns:r="http://schemas.openxmlformats.org/officeDocument/2006/relationships" xmlns:m="http://schemas.openxmlformats.org/officeDocument/2006/math" xmlns:v="urn:schemas-microsoft-com:vml" xmlns:wp14="http://schemas.microsoft.com/office/word/2010/wordprocessingDrawing" xmlns:wp="http://schemas.openxmlformats.org/drawingml/2006/wordprocessingDrawing" xmlns:w10="urn:schemas-microsoft-com:office:word" xmlns:w="http://schemas.openxmlformats.org/wordprocessingml/2006/main" xmlns:w14="http://schemas.microsoft.com/office/word/2010/wordml" xmlns:w15="http://schemas.microsoft.com/office/word/2012/wordml" xmlns:wpg="http://schemas.microsoft.com/office/word/2010/wordprocessingGroup" xmlns:wpi="http://schemas.microsoft.com/office/word/2010/wordprocessingInk" xmlns:wne="http://schemas.microsoft.com/office/word/2006/wordml" xmlns:wps="http://schemas.microsoft.com/office/word/2010/wordprocessingShape" mc:Ignorable="w14 w15 wp14">
+  <w:abstractNum w:abstractNumId="0">
     <w:nsid w:val="07337266"/>
     <w:multiLevelType w:val="hybridMultilevel"/>
     <w:tmpl w:val="A1C45B60"/>
@@ -1173,7 +1224,7 @@
       </w:pPr>
     </w:lvl>
   </w:abstractNum>
-  <w:abstractNum w:abstractNumId="1" w15:restartNumberingAfterBreak="0">
+  <w:abstractNum w:abstractNumId="1">
     <w:nsid w:val="102F15F6"/>
     <w:multiLevelType w:val="hybridMultilevel"/>
     <w:tmpl w:val="7FE29A30"/>
@@ -1262,7 +1313,7 @@
       </w:pPr>
     </w:lvl>
   </w:abstractNum>
-  <w:abstractNum w:abstractNumId="2" w15:restartNumberingAfterBreak="0">
+  <w:abstractNum w:abstractNumId="2">
     <w:nsid w:val="18FD681B"/>
     <w:multiLevelType w:val="hybridMultilevel"/>
     <w:tmpl w:val="876CBB50"/>
@@ -1351,7 +1402,7 @@
       </w:pPr>
     </w:lvl>
   </w:abstractNum>
-  <w:abstractNum w:abstractNumId="3" w15:restartNumberingAfterBreak="0">
+  <w:abstractNum w:abstractNumId="3">
     <w:nsid w:val="316A5B4F"/>
     <w:multiLevelType w:val="hybridMultilevel"/>
     <w:tmpl w:val="BA420870"/>
@@ -1440,7 +1491,7 @@
       </w:pPr>
     </w:lvl>
   </w:abstractNum>
-  <w:abstractNum w:abstractNumId="4" w15:restartNumberingAfterBreak="0">
+  <w:abstractNum w:abstractNumId="4">
     <w:nsid w:val="3F9F6D05"/>
     <w:multiLevelType w:val="hybridMultilevel"/>
     <w:tmpl w:val="AA749CC6"/>
@@ -1529,7 +1580,7 @@
       </w:pPr>
     </w:lvl>
   </w:abstractNum>
-  <w:abstractNum w:abstractNumId="5" w15:restartNumberingAfterBreak="0">
+  <w:abstractNum w:abstractNumId="5">
     <w:nsid w:val="44077BCF"/>
     <w:multiLevelType w:val="hybridMultilevel"/>
     <w:tmpl w:val="53961214"/>
@@ -1618,7 +1669,7 @@
       </w:pPr>
     </w:lvl>
   </w:abstractNum>
-  <w:abstractNum w:abstractNumId="6" w15:restartNumberingAfterBreak="0">
+  <w:abstractNum w:abstractNumId="6">
     <w:nsid w:val="467F3738"/>
     <w:multiLevelType w:val="hybridMultilevel"/>
     <w:tmpl w:val="EB9C656E"/>
@@ -1707,7 +1758,7 @@
       </w:pPr>
     </w:lvl>
   </w:abstractNum>
-  <w:abstractNum w:abstractNumId="7" w15:restartNumberingAfterBreak="0">
+  <w:abstractNum w:abstractNumId="7">
     <w:nsid w:val="4CE653A6"/>
     <w:multiLevelType w:val="hybridMultilevel"/>
     <w:tmpl w:val="2724D6D4"/>
@@ -1796,7 +1847,7 @@
       </w:pPr>
     </w:lvl>
   </w:abstractNum>
-  <w:abstractNum w:abstractNumId="8" w15:restartNumberingAfterBreak="0">
+  <w:abstractNum w:abstractNumId="8">
     <w:nsid w:val="550C71C9"/>
     <w:multiLevelType w:val="hybridMultilevel"/>
     <w:tmpl w:val="ABBAAF98"/>
@@ -1885,7 +1936,7 @@
       </w:pPr>
     </w:lvl>
   </w:abstractNum>
-  <w:abstractNum w:abstractNumId="9" w15:restartNumberingAfterBreak="0">
+  <w:abstractNum w:abstractNumId="9">
     <w:nsid w:val="59AC58EC"/>
     <w:multiLevelType w:val="hybridMultilevel"/>
     <w:tmpl w:val="AA749CC6"/>
@@ -1974,7 +2025,7 @@
       </w:pPr>
     </w:lvl>
   </w:abstractNum>
-  <w:abstractNum w:abstractNumId="10" w15:restartNumberingAfterBreak="0">
+  <w:abstractNum w:abstractNumId="10">
     <w:nsid w:val="5D997EC9"/>
     <w:multiLevelType w:val="hybridMultilevel"/>
     <w:tmpl w:val="AA749CC6"/>
@@ -2063,7 +2114,7 @@
       </w:pPr>
     </w:lvl>
   </w:abstractNum>
-  <w:abstractNum w:abstractNumId="11" w15:restartNumberingAfterBreak="0">
+  <w:abstractNum w:abstractNumId="11">
     <w:nsid w:val="68A97503"/>
     <w:multiLevelType w:val="hybridMultilevel"/>
     <w:tmpl w:val="6780FBB2"/>
@@ -2152,7 +2203,7 @@
       </w:pPr>
     </w:lvl>
   </w:abstractNum>
-  <w:abstractNum w:abstractNumId="12" w15:restartNumberingAfterBreak="0">
+  <w:abstractNum w:abstractNumId="12">
     <w:nsid w:val="6A161A8B"/>
     <w:multiLevelType w:val="hybridMultilevel"/>
     <w:tmpl w:val="AA749CC6"/>
@@ -2284,11 +2335,11 @@
 </file>
 
 <file path=word/styles.xml><?xml version="1.0" encoding="utf-8"?>
-<w:styles xmlns:mc="http://schemas.openxmlformats.org/markup-compatibility/2006" xmlns:r="http://schemas.openxmlformats.org/officeDocument/2006/relationships" xmlns:w="http://schemas.openxmlformats.org/wordprocessingml/2006/main" xmlns:w14="http://schemas.microsoft.com/office/word/2010/wordml" xmlns:w15="http://schemas.microsoft.com/office/word/2012/wordml" xmlns:w16se="http://schemas.microsoft.com/office/word/2015/wordml/symex" mc:Ignorable="w14 w15 w16se">
+<w:styles xmlns:mc="http://schemas.openxmlformats.org/markup-compatibility/2006" xmlns:r="http://schemas.openxmlformats.org/officeDocument/2006/relationships" xmlns:w="http://schemas.openxmlformats.org/wordprocessingml/2006/main" xmlns:w14="http://schemas.microsoft.com/office/word/2010/wordml" xmlns:w15="http://schemas.microsoft.com/office/word/2012/wordml" mc:Ignorable="w14 w15">
   <w:docDefaults>
     <w:rPrDefault>
       <w:rPr>
-        <w:rFonts w:asciiTheme="minorHAnsi" w:eastAsiaTheme="minorHAnsi" w:hAnsiTheme="minorHAnsi" w:cstheme="minorBidi"/>
+        <w:rFonts w:asciiTheme="minorHAnsi" w:eastAsiaTheme="minorEastAsia" w:hAnsiTheme="minorHAnsi" w:cstheme="minorBidi"/>
         <w:sz w:val="22"/>
         <w:szCs w:val="22"/>
         <w:lang w:val="en-US" w:eastAsia="en-US" w:bidi="ar-SA"/>
@@ -2714,6 +2765,7 @@
       <w:spacing w:after="0" w:line="240" w:lineRule="auto"/>
     </w:pPr>
     <w:tblPr>
+      <w:tblInd w:w="0" w:type="dxa"/>
       <w:tblBorders>
         <w:top w:val="single" w:sz="4" w:space="0" w:color="auto"/>
         <w:left w:val="single" w:sz="4" w:space="0" w:color="auto"/>
@@ -2722,6 +2774,12 @@
         <w:insideH w:val="single" w:sz="4" w:space="0" w:color="auto"/>
         <w:insideV w:val="single" w:sz="4" w:space="0" w:color="auto"/>
       </w:tblBorders>
+      <w:tblCellMar>
+        <w:top w:w="0" w:type="dxa"/>
+        <w:left w:w="108" w:type="dxa"/>
+        <w:bottom w:w="0" w:type="dxa"/>
+        <w:right w:w="108" w:type="dxa"/>
+      </w:tblCellMar>
     </w:tblPr>
   </w:style>
   <w:style w:type="paragraph" w:styleId="ListParagraph">

</xml_diff>